<commit_message>
comments were added to 'TAWA_ConfigurationManagementPlan_V1.0' document and 'TAWA_SIQ'document in the 'TAWA_PeerReviewSheet'document
</commit_message>
<xml_diff>
--- a/TAWA_PeerReviewSheet.docx
+++ b/TAWA_PeerReviewSheet.docx
@@ -146,24 +146,7 @@
           <w:lang w:bidi="ar-EG"/>
         </w:rPr>
         <w:tab/>
-      </w:r>
-      <w:proofErr w:type="spellStart"/>
-      <w:r>
-        <w:rPr>
-          <w:sz w:val="40"/>
-          <w:szCs w:val="40"/>
-          <w:lang w:bidi="ar-EG"/>
-        </w:rPr>
-        <w:t>Nesma</w:t>
-      </w:r>
-      <w:proofErr w:type="spellEnd"/>
-      <w:r>
-        <w:rPr>
-          <w:sz w:val="40"/>
-          <w:szCs w:val="40"/>
-          <w:lang w:bidi="ar-EG"/>
-        </w:rPr>
-        <w:t xml:space="preserve"> Bahgat</w:t>
+        <w:t>Nesma Bahgat</w:t>
       </w:r>
     </w:p>
     <w:p>
@@ -530,21 +513,12 @@
                 <w:szCs w:val="28"/>
               </w:rPr>
             </w:pPr>
-            <w:proofErr w:type="spellStart"/>
-            <w:r>
-              <w:rPr>
-                <w:sz w:val="28"/>
-                <w:szCs w:val="28"/>
-              </w:rPr>
-              <w:t>Nesma</w:t>
-            </w:r>
-            <w:proofErr w:type="spellEnd"/>
-            <w:r>
-              <w:rPr>
-                <w:sz w:val="28"/>
-                <w:szCs w:val="28"/>
-              </w:rPr>
-              <w:t xml:space="preserve"> Bahgat</w:t>
+            <w:r>
+              <w:rPr>
+                <w:sz w:val="28"/>
+                <w:szCs w:val="28"/>
+              </w:rPr>
+              <w:t>Nesma Bahgat</w:t>
             </w:r>
           </w:p>
         </w:tc>
@@ -1048,23 +1022,13 @@
                 <w:lang w:bidi="ar-EG"/>
               </w:rPr>
             </w:pPr>
-            <w:proofErr w:type="spellStart"/>
-            <w:r>
-              <w:rPr>
-                <w:sz w:val="28"/>
-                <w:szCs w:val="28"/>
-                <w:lang w:bidi="ar-EG"/>
-              </w:rPr>
-              <w:t>Nesma</w:t>
-            </w:r>
-            <w:proofErr w:type="spellEnd"/>
-            <w:r>
-              <w:rPr>
-                <w:sz w:val="28"/>
-                <w:szCs w:val="28"/>
-                <w:lang w:bidi="ar-EG"/>
-              </w:rPr>
-              <w:t xml:space="preserve"> </w:t>
+            <w:r>
+              <w:rPr>
+                <w:sz w:val="28"/>
+                <w:szCs w:val="28"/>
+                <w:lang w:bidi="ar-EG"/>
+              </w:rPr>
+              <w:t xml:space="preserve">Nesma </w:t>
             </w:r>
             <w:r>
               <w:rPr>
@@ -1088,23 +1052,13 @@
                 <w:lang w:bidi="ar-EG"/>
               </w:rPr>
             </w:pPr>
-            <w:proofErr w:type="spellStart"/>
-            <w:r>
-              <w:rPr>
-                <w:sz w:val="28"/>
-                <w:szCs w:val="28"/>
-                <w:lang w:bidi="ar-EG"/>
-              </w:rPr>
-              <w:t>Asmaa</w:t>
-            </w:r>
-            <w:proofErr w:type="spellEnd"/>
-            <w:r>
-              <w:rPr>
-                <w:sz w:val="28"/>
-                <w:szCs w:val="28"/>
-                <w:lang w:bidi="ar-EG"/>
-              </w:rPr>
-              <w:t xml:space="preserve"> Hamdy</w:t>
+            <w:r>
+              <w:rPr>
+                <w:sz w:val="28"/>
+                <w:szCs w:val="28"/>
+                <w:lang w:bidi="ar-EG"/>
+              </w:rPr>
+              <w:t>Asmaa Hamdy</w:t>
             </w:r>
           </w:p>
         </w:tc>
@@ -1158,34 +1112,16 @@
                 <w:lang w:bidi="ar-EG"/>
               </w:rPr>
             </w:pPr>
-            <w:proofErr w:type="spellStart"/>
-            <w:r>
-              <w:rPr>
-                <w:sz w:val="28"/>
-                <w:szCs w:val="28"/>
-                <w:lang w:bidi="ar-EG"/>
-              </w:rPr>
-              <w:t>Maysoon</w:t>
-            </w:r>
-            <w:proofErr w:type="spellEnd"/>
-            <w:r>
-              <w:rPr>
-                <w:sz w:val="28"/>
-                <w:szCs w:val="28"/>
-                <w:lang w:bidi="ar-EG"/>
-              </w:rPr>
-              <w:t xml:space="preserve"> </w:t>
-            </w:r>
-            <w:proofErr w:type="spellStart"/>
-            <w:r>
-              <w:rPr>
-                <w:sz w:val="28"/>
-                <w:szCs w:val="28"/>
-                <w:lang w:bidi="ar-EG"/>
-              </w:rPr>
-              <w:t>Magdy</w:t>
-            </w:r>
-            <w:proofErr w:type="spellEnd"/>
+            <w:r>
+              <w:rPr>
+                <w:sz w:val="28"/>
+                <w:szCs w:val="28"/>
+                <w:lang w:bidi="ar-EG"/>
+              </w:rPr>
+              <w:t>Maysoon Magdy</w:t>
+            </w:r>
+            <w:bookmarkStart w:id="0" w:name="_GoBack"/>
+            <w:bookmarkEnd w:id="0"/>
           </w:p>
         </w:tc>
         <w:tc>
@@ -1200,7 +1136,6 @@
                 <w:lang w:bidi="ar-EG"/>
               </w:rPr>
             </w:pPr>
-            <w:proofErr w:type="spellStart"/>
             <w:r>
               <w:rPr>
                 <w:sz w:val="28"/>
@@ -1215,16 +1150,7 @@
                 <w:szCs w:val="28"/>
                 <w:lang w:bidi="ar-EG"/>
               </w:rPr>
-              <w:t>sraa</w:t>
-            </w:r>
-            <w:proofErr w:type="spellEnd"/>
-            <w:r>
-              <w:rPr>
-                <w:sz w:val="28"/>
-                <w:szCs w:val="28"/>
-                <w:lang w:bidi="ar-EG"/>
-              </w:rPr>
-              <w:t xml:space="preserve"> Salah</w:t>
+              <w:t>sraa Salah</w:t>
             </w:r>
           </w:p>
         </w:tc>
@@ -1278,23 +1204,13 @@
                 <w:lang w:bidi="ar-EG"/>
               </w:rPr>
             </w:pPr>
-            <w:proofErr w:type="spellStart"/>
-            <w:r>
-              <w:rPr>
-                <w:sz w:val="28"/>
-                <w:szCs w:val="28"/>
-                <w:lang w:bidi="ar-EG"/>
-              </w:rPr>
-              <w:t>Asmaa</w:t>
-            </w:r>
-            <w:proofErr w:type="spellEnd"/>
-            <w:r>
-              <w:rPr>
-                <w:sz w:val="28"/>
-                <w:szCs w:val="28"/>
-                <w:lang w:bidi="ar-EG"/>
-              </w:rPr>
-              <w:t xml:space="preserve"> Hamdy</w:t>
+            <w:r>
+              <w:rPr>
+                <w:sz w:val="28"/>
+                <w:szCs w:val="28"/>
+                <w:lang w:bidi="ar-EG"/>
+              </w:rPr>
+              <w:t>Asmaa Hamdy</w:t>
             </w:r>
           </w:p>
         </w:tc>
@@ -1332,6 +1248,64 @@
                 <w:lang w:bidi="ar-EG"/>
               </w:rPr>
             </w:pPr>
+            <w:r>
+              <w:rPr>
+                <w:sz w:val="28"/>
+                <w:szCs w:val="28"/>
+                <w:lang w:bidi="ar-EG"/>
+              </w:rPr>
+              <w:t>1) Edit section 2.1: change “GitHub tool” to “GitHub Desktop tool”.</w:t>
+            </w:r>
+          </w:p>
+          <w:p>
+            <w:pPr>
+              <w:rPr>
+                <w:sz w:val="28"/>
+                <w:szCs w:val="28"/>
+                <w:lang w:bidi="ar-EG"/>
+              </w:rPr>
+            </w:pPr>
+            <w:r>
+              <w:rPr>
+                <w:sz w:val="28"/>
+                <w:szCs w:val="28"/>
+                <w:lang w:bidi="ar-EG"/>
+              </w:rPr>
+              <w:t xml:space="preserve">2) </w:t>
+            </w:r>
+            <w:r>
+              <w:rPr>
+                <w:sz w:val="28"/>
+                <w:szCs w:val="28"/>
+                <w:lang w:bidi="ar-EG"/>
+              </w:rPr>
+              <w:t>Edit section 2.2</w:t>
+            </w:r>
+            <w:r>
+              <w:rPr>
+                <w:sz w:val="28"/>
+                <w:szCs w:val="28"/>
+                <w:lang w:bidi="ar-EG"/>
+              </w:rPr>
+              <w:t>: change “development team” to “delivery team”.</w:t>
+            </w:r>
+          </w:p>
+          <w:p>
+            <w:pPr>
+              <w:rPr>
+                <w:sz w:val="28"/>
+                <w:szCs w:val="28"/>
+                <w:lang w:bidi="ar-EG"/>
+              </w:rPr>
+            </w:pPr>
+            <w:r>
+              <w:rPr>
+                <w:sz w:val="28"/>
+                <w:szCs w:val="28"/>
+                <w:lang w:bidi="ar-EG"/>
+              </w:rPr>
+              <w:t>3) Mention the documents branch in section 2.2 .</w:t>
+            </w:r>
           </w:p>
         </w:tc>
       </w:tr>
@@ -1392,34 +1366,14 @@
                 <w:lang w:bidi="ar-EG"/>
               </w:rPr>
             </w:pPr>
-            <w:proofErr w:type="spellStart"/>
-            <w:r>
-              <w:rPr>
-                <w:sz w:val="28"/>
-                <w:szCs w:val="28"/>
-                <w:lang w:bidi="ar-EG"/>
-              </w:rPr>
-              <w:t>Maysoon</w:t>
-            </w:r>
-            <w:proofErr w:type="spellEnd"/>
-            <w:r>
-              <w:rPr>
-                <w:sz w:val="28"/>
-                <w:szCs w:val="28"/>
-                <w:lang w:bidi="ar-EG"/>
-              </w:rPr>
-              <w:t xml:space="preserve"> </w:t>
-            </w:r>
-            <w:proofErr w:type="spellStart"/>
-            <w:r>
-              <w:rPr>
-                <w:sz w:val="28"/>
-                <w:szCs w:val="28"/>
-                <w:lang w:bidi="ar-EG"/>
-              </w:rPr>
-              <w:t>Madgy</w:t>
-            </w:r>
-            <w:proofErr w:type="spellEnd"/>
+            <w:r>
+              <w:rPr>
+                <w:sz w:val="28"/>
+                <w:szCs w:val="28"/>
+                <w:lang w:bidi="ar-EG"/>
+              </w:rPr>
+              <w:t>Maysoon Madgy</w:t>
+            </w:r>
           </w:p>
         </w:tc>
         <w:tc>
@@ -1494,23 +1448,13 @@
                 <w:lang w:bidi="ar-EG"/>
               </w:rPr>
             </w:pPr>
-            <w:proofErr w:type="spellStart"/>
-            <w:r>
-              <w:rPr>
-                <w:sz w:val="28"/>
-                <w:szCs w:val="28"/>
-                <w:lang w:bidi="ar-EG"/>
-              </w:rPr>
-              <w:t>Nesma</w:t>
-            </w:r>
-            <w:proofErr w:type="spellEnd"/>
-            <w:r>
-              <w:rPr>
-                <w:sz w:val="28"/>
-                <w:szCs w:val="28"/>
-                <w:lang w:bidi="ar-EG"/>
-              </w:rPr>
-              <w:t xml:space="preserve"> Bahgat</w:t>
+            <w:r>
+              <w:rPr>
+                <w:sz w:val="28"/>
+                <w:szCs w:val="28"/>
+                <w:lang w:bidi="ar-EG"/>
+              </w:rPr>
+              <w:t>Nesma Bahgat</w:t>
             </w:r>
           </w:p>
         </w:tc>
@@ -1712,7 +1656,6 @@
                 <w:lang w:bidi="ar-EG"/>
               </w:rPr>
             </w:pPr>
-            <w:proofErr w:type="spellStart"/>
             <w:r>
               <w:rPr>
                 <w:sz w:val="28"/>
@@ -1727,16 +1670,7 @@
                 <w:szCs w:val="28"/>
                 <w:lang w:bidi="ar-EG"/>
               </w:rPr>
-              <w:t>sraa</w:t>
-            </w:r>
-            <w:proofErr w:type="spellEnd"/>
-            <w:r>
-              <w:rPr>
-                <w:sz w:val="28"/>
-                <w:szCs w:val="28"/>
-                <w:lang w:bidi="ar-EG"/>
-              </w:rPr>
-              <w:t xml:space="preserve"> Salah</w:t>
+              <w:t>sraa Salah</w:t>
             </w:r>
           </w:p>
         </w:tc>
@@ -1766,6 +1700,56 @@
           <w:tcPr>
             <w:tcW w:w="4961" w:type="dxa"/>
           </w:tcPr>
+          <w:p>
+            <w:pPr>
+              <w:rPr>
+                <w:sz w:val="28"/>
+                <w:szCs w:val="28"/>
+                <w:lang w:bidi="ar-EG"/>
+              </w:rPr>
+            </w:pPr>
+            <w:r>
+              <w:rPr>
+                <w:sz w:val="28"/>
+                <w:szCs w:val="28"/>
+                <w:lang w:bidi="ar-EG"/>
+              </w:rPr>
+              <w:t>1) TAWA_SIQ_007 add the length of password field.</w:t>
+            </w:r>
+          </w:p>
+          <w:p>
+            <w:pPr>
+              <w:rPr>
+                <w:sz w:val="28"/>
+                <w:szCs w:val="28"/>
+                <w:lang w:bidi="ar-EG"/>
+              </w:rPr>
+            </w:pPr>
+            <w:r>
+              <w:rPr>
+                <w:sz w:val="28"/>
+                <w:szCs w:val="28"/>
+                <w:lang w:bidi="ar-EG"/>
+              </w:rPr>
+              <w:t>2)</w:t>
+            </w:r>
+            <w:r>
+              <w:rPr>
+                <w:sz w:val="28"/>
+                <w:szCs w:val="28"/>
+                <w:lang w:bidi="ar-EG"/>
+              </w:rPr>
+              <w:t xml:space="preserve"> A</w:t>
+            </w:r>
+            <w:r>
+              <w:rPr>
+                <w:sz w:val="28"/>
+                <w:szCs w:val="28"/>
+                <w:lang w:bidi="ar-EG"/>
+              </w:rPr>
+              <w:t>sk a question to specify the length of the phone number field.</w:t>
+            </w:r>
+          </w:p>
           <w:p>
             <w:pPr>
               <w:rPr>
@@ -1786,11 +1770,9 @@
           <w:lang w:bidi="ar-EG"/>
         </w:rPr>
       </w:pPr>
-      <w:bookmarkStart w:id="0" w:name="_GoBack"/>
-      <w:bookmarkEnd w:id="0"/>
     </w:p>
     <w:sectPr>
-      <w:headerReference w:type="default" r:id="rId6"/>
+      <w:headerReference w:type="default" r:id="rId7"/>
       <w:pgSz w:w="12240" w:h="15840"/>
       <w:pgMar w:top="1440" w:right="1440" w:bottom="1440" w:left="1440" w:header="720" w:footer="720" w:gutter="0"/>
       <w:cols w:space="720"/>
@@ -1909,6 +1891,103 @@
     </w:pPr>
   </w:p>
 </w:hdr>
+</file>
+
+<file path=word/numbering.xml><?xml version="1.0" encoding="utf-8"?>
+<w:numbering xmlns:wpc="http://schemas.microsoft.com/office/word/2010/wordprocessingCanvas" xmlns:mc="http://schemas.openxmlformats.org/markup-compatibility/2006" xmlns:o="urn:schemas-microsoft-com:office:office" xmlns:r="http://schemas.openxmlformats.org/officeDocument/2006/relationships" xmlns:m="http://schemas.openxmlformats.org/officeDocument/2006/math" xmlns:v="urn:schemas-microsoft-com:vml" xmlns:wp14="http://schemas.microsoft.com/office/word/2010/wordprocessingDrawing" xmlns:wp="http://schemas.openxmlformats.org/drawingml/2006/wordprocessingDrawing" xmlns:w10="urn:schemas-microsoft-com:office:word" xmlns:w="http://schemas.openxmlformats.org/wordprocessingml/2006/main" xmlns:w14="http://schemas.microsoft.com/office/word/2010/wordml" xmlns:w15="http://schemas.microsoft.com/office/word/2012/wordml" xmlns:wpg="http://schemas.microsoft.com/office/word/2010/wordprocessingGroup" xmlns:wpi="http://schemas.microsoft.com/office/word/2010/wordprocessingInk" xmlns:wne="http://schemas.microsoft.com/office/word/2006/wordml" xmlns:wps="http://schemas.microsoft.com/office/word/2010/wordprocessingShape" mc:Ignorable="w14 w15 wp14">
+  <w:abstractNum w:abstractNumId="0">
+    <w:nsid w:val="499E6899"/>
+    <w:multiLevelType w:val="hybridMultilevel"/>
+    <w:tmpl w:val="04CC60F6"/>
+    <w:lvl w:ilvl="0" w:tplc="04090011">
+      <w:start w:val="1"/>
+      <w:numFmt w:val="decimal"/>
+      <w:lvlText w:val="%1)"/>
+      <w:lvlJc w:val="left"/>
+      <w:pPr>
+        <w:ind w:left="720" w:hanging="360"/>
+      </w:pPr>
+      <w:rPr>
+        <w:rFonts w:hint="default"/>
+      </w:rPr>
+    </w:lvl>
+    <w:lvl w:ilvl="1" w:tplc="04090019" w:tentative="1">
+      <w:start w:val="1"/>
+      <w:numFmt w:val="lowerLetter"/>
+      <w:lvlText w:val="%2."/>
+      <w:lvlJc w:val="left"/>
+      <w:pPr>
+        <w:ind w:left="1440" w:hanging="360"/>
+      </w:pPr>
+    </w:lvl>
+    <w:lvl w:ilvl="2" w:tplc="0409001B" w:tentative="1">
+      <w:start w:val="1"/>
+      <w:numFmt w:val="lowerRoman"/>
+      <w:lvlText w:val="%3."/>
+      <w:lvlJc w:val="right"/>
+      <w:pPr>
+        <w:ind w:left="2160" w:hanging="180"/>
+      </w:pPr>
+    </w:lvl>
+    <w:lvl w:ilvl="3" w:tplc="0409000F" w:tentative="1">
+      <w:start w:val="1"/>
+      <w:numFmt w:val="decimal"/>
+      <w:lvlText w:val="%4."/>
+      <w:lvlJc w:val="left"/>
+      <w:pPr>
+        <w:ind w:left="2880" w:hanging="360"/>
+      </w:pPr>
+    </w:lvl>
+    <w:lvl w:ilvl="4" w:tplc="04090019" w:tentative="1">
+      <w:start w:val="1"/>
+      <w:numFmt w:val="lowerLetter"/>
+      <w:lvlText w:val="%5."/>
+      <w:lvlJc w:val="left"/>
+      <w:pPr>
+        <w:ind w:left="3600" w:hanging="360"/>
+      </w:pPr>
+    </w:lvl>
+    <w:lvl w:ilvl="5" w:tplc="0409001B" w:tentative="1">
+      <w:start w:val="1"/>
+      <w:numFmt w:val="lowerRoman"/>
+      <w:lvlText w:val="%6."/>
+      <w:lvlJc w:val="right"/>
+      <w:pPr>
+        <w:ind w:left="4320" w:hanging="180"/>
+      </w:pPr>
+    </w:lvl>
+    <w:lvl w:ilvl="6" w:tplc="0409000F" w:tentative="1">
+      <w:start w:val="1"/>
+      <w:numFmt w:val="decimal"/>
+      <w:lvlText w:val="%7."/>
+      <w:lvlJc w:val="left"/>
+      <w:pPr>
+        <w:ind w:left="5040" w:hanging="360"/>
+      </w:pPr>
+    </w:lvl>
+    <w:lvl w:ilvl="7" w:tplc="04090019" w:tentative="1">
+      <w:start w:val="1"/>
+      <w:numFmt w:val="lowerLetter"/>
+      <w:lvlText w:val="%8."/>
+      <w:lvlJc w:val="left"/>
+      <w:pPr>
+        <w:ind w:left="5760" w:hanging="360"/>
+      </w:pPr>
+    </w:lvl>
+    <w:lvl w:ilvl="8" w:tplc="0409001B" w:tentative="1">
+      <w:start w:val="1"/>
+      <w:numFmt w:val="lowerRoman"/>
+      <w:lvlText w:val="%9."/>
+      <w:lvlJc w:val="right"/>
+      <w:pPr>
+        <w:ind w:left="6480" w:hanging="180"/>
+      </w:pPr>
+    </w:lvl>
+  </w:abstractNum>
+  <w:num w:numId="1">
+    <w:abstractNumId w:val="0"/>
+  </w:num>
+</w:numbering>
 </file>
 
 <file path=word/styles.xml><?xml version="1.0" encoding="utf-8"?>
@@ -2587,6 +2666,17 @@
       </w:rPr>
     </w:tblStylePr>
   </w:style>
+  <w:style w:type="paragraph" w:styleId="ListParagraph">
+    <w:name w:val="List Paragraph"/>
+    <w:basedOn w:val="Normal"/>
+    <w:uiPriority w:val="34"/>
+    <w:qFormat/>
+    <w:rsid w:val="00562D3E"/>
+    <w:pPr>
+      <w:ind w:left="720"/>
+      <w:contextualSpacing/>
+    </w:pPr>
+  </w:style>
 </w:styles>
 </file>
 

</xml_diff>

<commit_message>
Peer Review sheet update
The Peer Review sheet is updated with the review done by me on the project plan done by Nessma Bahgat
</commit_message>
<xml_diff>
--- a/TAWA_PeerReviewSheet.docx
+++ b/TAWA_PeerReviewSheet.docx
@@ -1068,12 +1068,45 @@
           </w:tcPr>
           <w:p>
             <w:pPr>
-              <w:rPr>
-                <w:sz w:val="28"/>
-                <w:szCs w:val="28"/>
-                <w:lang w:bidi="ar-EG"/>
-              </w:rPr>
-            </w:pPr>
+              <w:pStyle w:val="ListParagraph"/>
+              <w:numPr>
+                <w:ilvl w:val="0"/>
+                <w:numId w:val="2"/>
+              </w:numPr>
+              <w:rPr>
+                <w:sz w:val="28"/>
+                <w:szCs w:val="28"/>
+                <w:lang w:bidi="ar-EG"/>
+              </w:rPr>
+            </w:pPr>
+            <w:r>
+              <w:rPr>
+                <w:sz w:val="28"/>
+                <w:szCs w:val="28"/>
+                <w:lang w:bidi="ar-EG"/>
+              </w:rPr>
+              <w:t>In the project goals and objectives section:- they are more likely a “product” goals not project goals</w:t>
+            </w:r>
+            <w:r>
+              <w:rPr>
+                <w:sz w:val="28"/>
+                <w:szCs w:val="28"/>
+                <w:lang w:bidi="ar-EG"/>
+              </w:rPr>
+              <w:br/>
+              <w:t>2-In The Constraints section:- the constraints are more likely to be risks and issues rather than being constraints</w:t>
+            </w:r>
+            <w:r>
+              <w:rPr>
+                <w:sz w:val="28"/>
+                <w:szCs w:val="28"/>
+                <w:lang w:bidi="ar-EG"/>
+              </w:rPr>
+              <w:br/>
+              <w:t>3-In the roles section:- The product owner is only Eng. Marwan not Eng. Muhammad Hassan</w:t>
+            </w:r>
+            <w:bookmarkStart w:id="0" w:name="_GoBack"/>
+            <w:bookmarkEnd w:id="0"/>
           </w:p>
         </w:tc>
       </w:tr>
@@ -1120,8 +1153,6 @@
               </w:rPr>
               <w:t>Maysoon Magdy</w:t>
             </w:r>
-            <w:bookmarkStart w:id="0" w:name="_GoBack"/>
-            <w:bookmarkEnd w:id="0"/>
           </w:p>
         </w:tc>
         <w:tc>
@@ -1895,14 +1926,14 @@
 
 <file path=word/numbering.xml><?xml version="1.0" encoding="utf-8"?>
 <w:numbering xmlns:wpc="http://schemas.microsoft.com/office/word/2010/wordprocessingCanvas" xmlns:mc="http://schemas.openxmlformats.org/markup-compatibility/2006" xmlns:o="urn:schemas-microsoft-com:office:office" xmlns:r="http://schemas.openxmlformats.org/officeDocument/2006/relationships" xmlns:m="http://schemas.openxmlformats.org/officeDocument/2006/math" xmlns:v="urn:schemas-microsoft-com:vml" xmlns:wp14="http://schemas.microsoft.com/office/word/2010/wordprocessingDrawing" xmlns:wp="http://schemas.openxmlformats.org/drawingml/2006/wordprocessingDrawing" xmlns:w10="urn:schemas-microsoft-com:office:word" xmlns:w="http://schemas.openxmlformats.org/wordprocessingml/2006/main" xmlns:w14="http://schemas.microsoft.com/office/word/2010/wordml" xmlns:w15="http://schemas.microsoft.com/office/word/2012/wordml" xmlns:wpg="http://schemas.microsoft.com/office/word/2010/wordprocessingGroup" xmlns:wpi="http://schemas.microsoft.com/office/word/2010/wordprocessingInk" xmlns:wne="http://schemas.microsoft.com/office/word/2006/wordml" xmlns:wps="http://schemas.microsoft.com/office/word/2010/wordprocessingShape" mc:Ignorable="w14 w15 wp14">
-  <w:abstractNum w:abstractNumId="0">
-    <w:nsid w:val="499E6899"/>
+  <w:abstractNum w:abstractNumId="0" w15:restartNumberingAfterBreak="0">
+    <w:nsid w:val="2B8F470F"/>
     <w:multiLevelType w:val="hybridMultilevel"/>
-    <w:tmpl w:val="04CC60F6"/>
-    <w:lvl w:ilvl="0" w:tplc="04090011">
+    <w:tmpl w:val="599AF8CC"/>
+    <w:lvl w:ilvl="0" w:tplc="4A6228FA">
       <w:start w:val="1"/>
       <w:numFmt w:val="decimal"/>
-      <w:lvlText w:val="%1)"/>
+      <w:lvlText w:val="%1-"/>
       <w:lvlJc w:val="left"/>
       <w:pPr>
         <w:ind w:left="720" w:hanging="360"/>
@@ -1984,7 +2015,99 @@
       </w:pPr>
     </w:lvl>
   </w:abstractNum>
+  <w:abstractNum w:abstractNumId="1" w15:restartNumberingAfterBreak="0">
+    <w:nsid w:val="499E6899"/>
+    <w:multiLevelType w:val="hybridMultilevel"/>
+    <w:tmpl w:val="04CC60F6"/>
+    <w:lvl w:ilvl="0" w:tplc="04090011">
+      <w:start w:val="1"/>
+      <w:numFmt w:val="decimal"/>
+      <w:lvlText w:val="%1)"/>
+      <w:lvlJc w:val="left"/>
+      <w:pPr>
+        <w:ind w:left="720" w:hanging="360"/>
+      </w:pPr>
+      <w:rPr>
+        <w:rFonts w:hint="default"/>
+      </w:rPr>
+    </w:lvl>
+    <w:lvl w:ilvl="1" w:tplc="04090019" w:tentative="1">
+      <w:start w:val="1"/>
+      <w:numFmt w:val="lowerLetter"/>
+      <w:lvlText w:val="%2."/>
+      <w:lvlJc w:val="left"/>
+      <w:pPr>
+        <w:ind w:left="1440" w:hanging="360"/>
+      </w:pPr>
+    </w:lvl>
+    <w:lvl w:ilvl="2" w:tplc="0409001B" w:tentative="1">
+      <w:start w:val="1"/>
+      <w:numFmt w:val="lowerRoman"/>
+      <w:lvlText w:val="%3."/>
+      <w:lvlJc w:val="right"/>
+      <w:pPr>
+        <w:ind w:left="2160" w:hanging="180"/>
+      </w:pPr>
+    </w:lvl>
+    <w:lvl w:ilvl="3" w:tplc="0409000F" w:tentative="1">
+      <w:start w:val="1"/>
+      <w:numFmt w:val="decimal"/>
+      <w:lvlText w:val="%4."/>
+      <w:lvlJc w:val="left"/>
+      <w:pPr>
+        <w:ind w:left="2880" w:hanging="360"/>
+      </w:pPr>
+    </w:lvl>
+    <w:lvl w:ilvl="4" w:tplc="04090019" w:tentative="1">
+      <w:start w:val="1"/>
+      <w:numFmt w:val="lowerLetter"/>
+      <w:lvlText w:val="%5."/>
+      <w:lvlJc w:val="left"/>
+      <w:pPr>
+        <w:ind w:left="3600" w:hanging="360"/>
+      </w:pPr>
+    </w:lvl>
+    <w:lvl w:ilvl="5" w:tplc="0409001B" w:tentative="1">
+      <w:start w:val="1"/>
+      <w:numFmt w:val="lowerRoman"/>
+      <w:lvlText w:val="%6."/>
+      <w:lvlJc w:val="right"/>
+      <w:pPr>
+        <w:ind w:left="4320" w:hanging="180"/>
+      </w:pPr>
+    </w:lvl>
+    <w:lvl w:ilvl="6" w:tplc="0409000F" w:tentative="1">
+      <w:start w:val="1"/>
+      <w:numFmt w:val="decimal"/>
+      <w:lvlText w:val="%7."/>
+      <w:lvlJc w:val="left"/>
+      <w:pPr>
+        <w:ind w:left="5040" w:hanging="360"/>
+      </w:pPr>
+    </w:lvl>
+    <w:lvl w:ilvl="7" w:tplc="04090019" w:tentative="1">
+      <w:start w:val="1"/>
+      <w:numFmt w:val="lowerLetter"/>
+      <w:lvlText w:val="%8."/>
+      <w:lvlJc w:val="left"/>
+      <w:pPr>
+        <w:ind w:left="5760" w:hanging="360"/>
+      </w:pPr>
+    </w:lvl>
+    <w:lvl w:ilvl="8" w:tplc="0409001B" w:tentative="1">
+      <w:start w:val="1"/>
+      <w:numFmt w:val="lowerRoman"/>
+      <w:lvlText w:val="%9."/>
+      <w:lvlJc w:val="right"/>
+      <w:pPr>
+        <w:ind w:left="6480" w:hanging="180"/>
+      </w:pPr>
+    </w:lvl>
+  </w:abstractNum>
   <w:num w:numId="1">
+    <w:abstractNumId w:val="1"/>
+  </w:num>
+  <w:num w:numId="2">
     <w:abstractNumId w:val="0"/>
   </w:num>
 </w:numbering>
@@ -2532,7 +2655,6 @@
       <w:spacing w:after="0" w:line="240" w:lineRule="auto"/>
     </w:pPr>
     <w:tblPr>
-      <w:tblInd w:w="0" w:type="dxa"/>
       <w:tblBorders>
         <w:top w:val="single" w:sz="4" w:space="0" w:color="auto"/>
         <w:left w:val="single" w:sz="4" w:space="0" w:color="auto"/>
@@ -2541,12 +2663,6 @@
         <w:insideH w:val="single" w:sz="4" w:space="0" w:color="auto"/>
         <w:insideV w:val="single" w:sz="4" w:space="0" w:color="auto"/>
       </w:tblBorders>
-      <w:tblCellMar>
-        <w:top w:w="0" w:type="dxa"/>
-        <w:left w:w="108" w:type="dxa"/>
-        <w:bottom w:w="0" w:type="dxa"/>
-        <w:right w:w="108" w:type="dxa"/>
-      </w:tblCellMar>
     </w:tblPr>
   </w:style>
   <w:style w:type="paragraph" w:styleId="Header">
@@ -2613,7 +2729,6 @@
     <w:tblPr>
       <w:tblStyleRowBandSize w:val="1"/>
       <w:tblStyleColBandSize w:val="1"/>
-      <w:tblInd w:w="0" w:type="dxa"/>
       <w:tblBorders>
         <w:top w:val="single" w:sz="4" w:space="0" w:color="999999" w:themeColor="text1" w:themeTint="66"/>
         <w:left w:val="single" w:sz="4" w:space="0" w:color="999999" w:themeColor="text1" w:themeTint="66"/>
@@ -2622,12 +2737,6 @@
         <w:insideH w:val="single" w:sz="4" w:space="0" w:color="999999" w:themeColor="text1" w:themeTint="66"/>
         <w:insideV w:val="single" w:sz="4" w:space="0" w:color="999999" w:themeColor="text1" w:themeTint="66"/>
       </w:tblBorders>
-      <w:tblCellMar>
-        <w:top w:w="0" w:type="dxa"/>
-        <w:left w:w="108" w:type="dxa"/>
-        <w:bottom w:w="0" w:type="dxa"/>
-        <w:right w:w="108" w:type="dxa"/>
-      </w:tblCellMar>
     </w:tblPr>
     <w:tblStylePr w:type="firstRow">
       <w:rPr>

</xml_diff>

<commit_message>
1- Risk sheet was edited
2- SRS was reviewed.
</commit_message>
<xml_diff>
--- a/TAWA_PeerReviewSheet.docx
+++ b/TAWA_PeerReviewSheet.docx
@@ -146,35 +146,8 @@
           <w:lang w:bidi="ar-EG"/>
         </w:rPr>
         <w:tab/>
+        <w:t>Nesma Bahgat</w:t>
       </w:r>
-      <w:proofErr w:type="spellStart"/>
-      <w:r>
-        <w:rPr>
-          <w:sz w:val="40"/>
-          <w:szCs w:val="40"/>
-          <w:lang w:bidi="ar-EG"/>
-        </w:rPr>
-        <w:t>Nesma</w:t>
-      </w:r>
-      <w:proofErr w:type="spellEnd"/>
-      <w:r>
-        <w:rPr>
-          <w:sz w:val="40"/>
-          <w:szCs w:val="40"/>
-          <w:lang w:bidi="ar-EG"/>
-        </w:rPr>
-        <w:t xml:space="preserve"> </w:t>
-      </w:r>
-      <w:proofErr w:type="spellStart"/>
-      <w:r>
-        <w:rPr>
-          <w:sz w:val="40"/>
-          <w:szCs w:val="40"/>
-          <w:lang w:bidi="ar-EG"/>
-        </w:rPr>
-        <w:t>Bahgat</w:t>
-      </w:r>
-      <w:proofErr w:type="spellEnd"/>
     </w:p>
     <w:p>
       <w:pPr>
@@ -540,31 +513,13 @@
                 <w:szCs w:val="28"/>
               </w:rPr>
             </w:pPr>
-            <w:proofErr w:type="spellStart"/>
-            <w:r>
-              <w:rPr>
-                <w:sz w:val="28"/>
-                <w:szCs w:val="28"/>
-              </w:rPr>
-              <w:t>Nesma</w:t>
-            </w:r>
-            <w:proofErr w:type="spellEnd"/>
-            <w:r>
-              <w:rPr>
-                <w:sz w:val="28"/>
-                <w:szCs w:val="28"/>
-              </w:rPr>
-              <w:t xml:space="preserve"> </w:t>
-            </w:r>
-            <w:proofErr w:type="spellStart"/>
-            <w:r>
-              <w:rPr>
-                <w:sz w:val="28"/>
-                <w:szCs w:val="28"/>
-              </w:rPr>
-              <w:t>Bahgat</w:t>
-            </w:r>
-            <w:proofErr w:type="spellEnd"/>
+            <w:r>
+              <w:rPr>
+                <w:sz w:val="28"/>
+                <w:szCs w:val="28"/>
+              </w:rPr>
+              <w:t>Nesma Bahgat</w:t>
+            </w:r>
           </w:p>
         </w:tc>
         <w:tc>
@@ -1067,25 +1022,14 @@
                 <w:lang w:bidi="ar-EG"/>
               </w:rPr>
             </w:pPr>
-            <w:proofErr w:type="spellStart"/>
-            <w:r>
-              <w:rPr>
-                <w:sz w:val="28"/>
-                <w:szCs w:val="28"/>
-                <w:lang w:bidi="ar-EG"/>
-              </w:rPr>
-              <w:t>Nesma</w:t>
-            </w:r>
-            <w:proofErr w:type="spellEnd"/>
-            <w:r>
-              <w:rPr>
-                <w:sz w:val="28"/>
-                <w:szCs w:val="28"/>
-                <w:lang w:bidi="ar-EG"/>
-              </w:rPr>
-              <w:t xml:space="preserve"> </w:t>
-            </w:r>
-            <w:proofErr w:type="spellStart"/>
+            <w:r>
+              <w:rPr>
+                <w:sz w:val="28"/>
+                <w:szCs w:val="28"/>
+                <w:lang w:bidi="ar-EG"/>
+              </w:rPr>
+              <w:t xml:space="preserve">Nesma </w:t>
+            </w:r>
             <w:r>
               <w:rPr>
                 <w:sz w:val="28"/>
@@ -1094,7 +1038,6 @@
               </w:rPr>
               <w:t>Bahgat</w:t>
             </w:r>
-            <w:proofErr w:type="spellEnd"/>
           </w:p>
         </w:tc>
         <w:tc>
@@ -1109,23 +1052,13 @@
                 <w:lang w:bidi="ar-EG"/>
               </w:rPr>
             </w:pPr>
-            <w:proofErr w:type="spellStart"/>
-            <w:r>
-              <w:rPr>
-                <w:sz w:val="28"/>
-                <w:szCs w:val="28"/>
-                <w:lang w:bidi="ar-EG"/>
-              </w:rPr>
-              <w:t>Asmaa</w:t>
-            </w:r>
-            <w:proofErr w:type="spellEnd"/>
-            <w:r>
-              <w:rPr>
-                <w:sz w:val="28"/>
-                <w:szCs w:val="28"/>
-                <w:lang w:bidi="ar-EG"/>
-              </w:rPr>
-              <w:t xml:space="preserve"> Hamdy</w:t>
+            <w:r>
+              <w:rPr>
+                <w:sz w:val="28"/>
+                <w:szCs w:val="28"/>
+                <w:lang w:bidi="ar-EG"/>
+              </w:rPr>
+              <w:t>Asmaa Hamdy</w:t>
             </w:r>
           </w:p>
         </w:tc>
@@ -1232,7 +1165,6 @@
                 <w:lang w:bidi="ar-EG"/>
               </w:rPr>
             </w:pPr>
-            <w:proofErr w:type="spellStart"/>
             <w:r>
               <w:rPr>
                 <w:sz w:val="28"/>
@@ -1247,16 +1179,7 @@
                 <w:szCs w:val="28"/>
                 <w:lang w:bidi="ar-EG"/>
               </w:rPr>
-              <w:t>sraa</w:t>
-            </w:r>
-            <w:proofErr w:type="spellEnd"/>
-            <w:r>
-              <w:rPr>
-                <w:sz w:val="28"/>
-                <w:szCs w:val="28"/>
-                <w:lang w:bidi="ar-EG"/>
-              </w:rPr>
-              <w:t xml:space="preserve"> Salah</w:t>
+              <w:t>sraa Salah</w:t>
             </w:r>
           </w:p>
         </w:tc>
@@ -1310,23 +1233,13 @@
                 <w:lang w:bidi="ar-EG"/>
               </w:rPr>
             </w:pPr>
-            <w:proofErr w:type="spellStart"/>
-            <w:r>
-              <w:rPr>
-                <w:sz w:val="28"/>
-                <w:szCs w:val="28"/>
-                <w:lang w:bidi="ar-EG"/>
-              </w:rPr>
-              <w:t>Asmaa</w:t>
-            </w:r>
-            <w:proofErr w:type="spellEnd"/>
-            <w:r>
-              <w:rPr>
-                <w:sz w:val="28"/>
-                <w:szCs w:val="28"/>
-                <w:lang w:bidi="ar-EG"/>
-              </w:rPr>
-              <w:t xml:space="preserve"> Hamdy</w:t>
+            <w:r>
+              <w:rPr>
+                <w:sz w:val="28"/>
+                <w:szCs w:val="28"/>
+                <w:lang w:bidi="ar-EG"/>
+              </w:rPr>
+              <w:t>Asmaa Hamdy</w:t>
             </w:r>
           </w:p>
         </w:tc>
@@ -1370,43 +1283,7 @@
                 <w:szCs w:val="28"/>
                 <w:lang w:bidi="ar-EG"/>
               </w:rPr>
-              <w:t>1) Edit section 2.1: change “</w:t>
-            </w:r>
-            <w:proofErr w:type="spellStart"/>
-            <w:r>
-              <w:rPr>
-                <w:sz w:val="28"/>
-                <w:szCs w:val="28"/>
-                <w:lang w:bidi="ar-EG"/>
-              </w:rPr>
-              <w:t>GitHub</w:t>
-            </w:r>
-            <w:proofErr w:type="spellEnd"/>
-            <w:r>
-              <w:rPr>
-                <w:sz w:val="28"/>
-                <w:szCs w:val="28"/>
-                <w:lang w:bidi="ar-EG"/>
-              </w:rPr>
-              <w:t xml:space="preserve"> tool” to “</w:t>
-            </w:r>
-            <w:proofErr w:type="spellStart"/>
-            <w:r>
-              <w:rPr>
-                <w:sz w:val="28"/>
-                <w:szCs w:val="28"/>
-                <w:lang w:bidi="ar-EG"/>
-              </w:rPr>
-              <w:t>GitHub</w:t>
-            </w:r>
-            <w:proofErr w:type="spellEnd"/>
-            <w:r>
-              <w:rPr>
-                <w:sz w:val="28"/>
-                <w:szCs w:val="28"/>
-                <w:lang w:bidi="ar-EG"/>
-              </w:rPr>
-              <w:t xml:space="preserve"> Desktop tool”.</w:t>
+              <w:t>1) Edit section 2.1: change “GitHub tool” to “GitHub Desktop tool”.</w:t>
             </w:r>
           </w:p>
           <w:p>
@@ -1456,18 +1333,8 @@
                 <w:szCs w:val="28"/>
                 <w:lang w:bidi="ar-EG"/>
               </w:rPr>
-              <w:t xml:space="preserve">3) Mention the documents branch in section </w:t>
-            </w:r>
-            <w:proofErr w:type="gramStart"/>
-            <w:r>
-              <w:rPr>
-                <w:sz w:val="28"/>
-                <w:szCs w:val="28"/>
-                <w:lang w:bidi="ar-EG"/>
-              </w:rPr>
-              <w:t>2.2 .</w:t>
-            </w:r>
-            <w:proofErr w:type="gramEnd"/>
+              <w:t>3) Mention the documents branch in section 2.2 .</w:t>
+            </w:r>
           </w:p>
         </w:tc>
       </w:tr>
@@ -1534,18 +1401,8 @@
                 <w:szCs w:val="28"/>
                 <w:lang w:bidi="ar-EG"/>
               </w:rPr>
-              <w:t xml:space="preserve">Maysoon </w:t>
-            </w:r>
-            <w:proofErr w:type="spellStart"/>
-            <w:r>
-              <w:rPr>
-                <w:sz w:val="28"/>
-                <w:szCs w:val="28"/>
-                <w:lang w:bidi="ar-EG"/>
-              </w:rPr>
-              <w:t>Madgy</w:t>
-            </w:r>
-            <w:proofErr w:type="spellEnd"/>
+              <w:t>Maysoon Madgy</w:t>
+            </w:r>
           </w:p>
         </w:tc>
         <w:tc>
@@ -1574,23 +1431,7 @@
                 <w:szCs w:val="28"/>
                 <w:lang w:bidi="ar-EG"/>
               </w:rPr>
-              <w:t xml:space="preserve">TAWA_Rsk1 is </w:t>
-            </w:r>
-            <w:r>
-              <w:rPr>
-                <w:sz w:val="28"/>
-                <w:szCs w:val="28"/>
-                <w:lang w:bidi="ar-EG"/>
-              </w:rPr>
-              <w:t>project (</w:t>
-            </w:r>
-            <w:r>
-              <w:rPr>
-                <w:sz w:val="28"/>
-                <w:szCs w:val="28"/>
-                <w:lang w:bidi="ar-EG"/>
-              </w:rPr>
-              <w:t>o</w:t>
+              <w:t>TAWA_Rsk1 is project (o</w:t>
             </w:r>
             <w:r>
               <w:rPr>
@@ -1623,23 +1464,7 @@
                 <w:szCs w:val="28"/>
                 <w:lang w:bidi="ar-EG"/>
               </w:rPr>
-              <w:t xml:space="preserve"> think that we should but a range like (10-15 --&gt; high </w:t>
-            </w:r>
-            <w:r>
-              <w:rPr>
-                <w:sz w:val="28"/>
-                <w:szCs w:val="28"/>
-                <w:lang w:bidi="ar-EG"/>
-              </w:rPr>
-              <w:t>risk)</w:t>
-            </w:r>
-            <w:r>
-              <w:rPr>
-                <w:sz w:val="28"/>
-                <w:szCs w:val="28"/>
-                <w:lang w:bidi="ar-EG"/>
-              </w:rPr>
-              <w:t xml:space="preserve"> to explain our </w:t>
+              <w:t xml:space="preserve"> think that we should but a range like (10-15 --&gt; high risk) to explain our </w:t>
             </w:r>
             <w:r>
               <w:rPr>
@@ -1688,99 +1513,215 @@
                 <w:szCs w:val="28"/>
                 <w:lang w:bidi="ar-EG"/>
               </w:rPr>
-              <w:t xml:space="preserve">Add </w:t>
-            </w:r>
-            <w:r>
-              <w:rPr>
-                <w:sz w:val="28"/>
-                <w:szCs w:val="28"/>
-                <w:lang w:bidi="ar-EG"/>
-              </w:rPr>
-              <w:t xml:space="preserve">(A system </w:t>
+              <w:t xml:space="preserve">Add (A system may not satisfy the customer)  ---&gt; product risk </w:t>
+            </w:r>
+          </w:p>
+          <w:p>
+            <w:pPr>
+              <w:rPr>
+                <w:sz w:val="28"/>
+                <w:szCs w:val="28"/>
+                <w:lang w:bidi="ar-EG"/>
+              </w:rPr>
+            </w:pPr>
+            <w:r>
+              <w:rPr>
+                <w:sz w:val="28"/>
+                <w:szCs w:val="28"/>
+                <w:lang w:bidi="ar-EG"/>
+              </w:rPr>
+              <w:t>4-TAWA_Rsk8 ---- use</w:t>
+            </w:r>
+            <w:r>
+              <w:rPr>
+                <w:sz w:val="28"/>
+                <w:szCs w:val="28"/>
+                <w:lang w:bidi="ar-EG"/>
+              </w:rPr>
+              <w:t xml:space="preserve"> (instant messaging &amp;&amp; desktop sharing) in mitigation</w:t>
+            </w:r>
+            <w:r>
+              <w:rPr>
+                <w:sz w:val="28"/>
+                <w:szCs w:val="28"/>
+                <w:lang w:bidi="ar-EG"/>
+              </w:rPr>
+              <w:t xml:space="preserve"> as agile terminologies instead of social media. </w:t>
+            </w:r>
+          </w:p>
+        </w:tc>
+      </w:tr>
+      <w:tr>
+        <w:tc>
+          <w:tcPr>
+            <w:tcW w:w="2127" w:type="dxa"/>
+          </w:tcPr>
+          <w:p>
+            <w:pPr>
+              <w:rPr>
+                <w:sz w:val="28"/>
+                <w:szCs w:val="28"/>
+                <w:lang w:bidi="ar-EG"/>
+              </w:rPr>
+            </w:pPr>
+            <w:r>
+              <w:rPr>
+                <w:sz w:val="28"/>
+                <w:szCs w:val="28"/>
+                <w:lang w:bidi="ar-EG"/>
+              </w:rPr>
+              <w:t>Issues sheet</w:t>
+            </w:r>
+          </w:p>
+        </w:tc>
+        <w:tc>
+          <w:tcPr>
+            <w:tcW w:w="2268" w:type="dxa"/>
+          </w:tcPr>
+          <w:p>
+            <w:pPr>
+              <w:rPr>
+                <w:sz w:val="28"/>
+                <w:szCs w:val="28"/>
+                <w:lang w:bidi="ar-EG"/>
+              </w:rPr>
+            </w:pPr>
+            <w:r>
+              <w:rPr>
+                <w:sz w:val="28"/>
+                <w:szCs w:val="28"/>
+                <w:lang w:bidi="ar-EG"/>
+              </w:rPr>
+              <w:t>Mahmoud Yasser</w:t>
+            </w:r>
+          </w:p>
+        </w:tc>
+        <w:tc>
+          <w:tcPr>
+            <w:tcW w:w="2268" w:type="dxa"/>
+          </w:tcPr>
+          <w:p>
+            <w:pPr>
+              <w:rPr>
+                <w:sz w:val="28"/>
+                <w:szCs w:val="28"/>
+                <w:lang w:bidi="ar-EG"/>
+              </w:rPr>
+            </w:pPr>
+            <w:r>
+              <w:rPr>
+                <w:sz w:val="28"/>
+                <w:szCs w:val="28"/>
+                <w:lang w:bidi="ar-EG"/>
+              </w:rPr>
+              <w:t>Nesma Bahgat</w:t>
+            </w:r>
+          </w:p>
+        </w:tc>
+        <w:tc>
+          <w:tcPr>
+            <w:tcW w:w="4961" w:type="dxa"/>
+          </w:tcPr>
+          <w:p>
+            <w:pPr>
+              <w:rPr>
+                <w:sz w:val="28"/>
+                <w:szCs w:val="28"/>
+                <w:lang w:bidi="ar-EG"/>
+              </w:rPr>
+            </w:pPr>
+          </w:p>
+        </w:tc>
+      </w:tr>
+      <w:tr>
+        <w:tc>
+          <w:tcPr>
+            <w:tcW w:w="2127" w:type="dxa"/>
+          </w:tcPr>
+          <w:p>
+            <w:pPr>
+              <w:rPr>
+                <w:sz w:val="28"/>
+                <w:szCs w:val="28"/>
+                <w:lang w:bidi="ar-EG"/>
+              </w:rPr>
+            </w:pPr>
+            <w:r>
+              <w:rPr>
+                <w:sz w:val="28"/>
+                <w:szCs w:val="28"/>
+                <w:lang w:bidi="ar-EG"/>
+              </w:rPr>
+              <w:t>SRS</w:t>
+            </w:r>
+          </w:p>
+        </w:tc>
+        <w:tc>
+          <w:tcPr>
+            <w:tcW w:w="2268" w:type="dxa"/>
+          </w:tcPr>
+          <w:p>
+            <w:pPr>
+              <w:rPr>
+                <w:sz w:val="28"/>
+                <w:szCs w:val="28"/>
+                <w:lang w:bidi="ar-EG"/>
+              </w:rPr>
+            </w:pPr>
+            <w:r>
+              <w:rPr>
+                <w:sz w:val="28"/>
+                <w:szCs w:val="28"/>
+                <w:lang w:bidi="ar-EG"/>
+              </w:rPr>
+              <w:t>Sara Sayed</w:t>
+            </w:r>
+          </w:p>
+        </w:tc>
+        <w:tc>
+          <w:tcPr>
+            <w:tcW w:w="2268" w:type="dxa"/>
+          </w:tcPr>
+          <w:p>
+            <w:pPr>
+              <w:rPr>
+                <w:sz w:val="28"/>
+                <w:szCs w:val="28"/>
+                <w:lang w:bidi="ar-EG"/>
+              </w:rPr>
+            </w:pPr>
+            <w:r>
+              <w:rPr>
+                <w:sz w:val="28"/>
+                <w:szCs w:val="28"/>
+                <w:lang w:bidi="ar-EG"/>
+              </w:rPr>
+              <w:t>Mahmoud Yasser</w:t>
+            </w:r>
+          </w:p>
+        </w:tc>
+        <w:tc>
+          <w:tcPr>
+            <w:tcW w:w="4961" w:type="dxa"/>
+          </w:tcPr>
+          <w:p>
+            <w:pPr>
+              <w:rPr>
+                <w:sz w:val="28"/>
+                <w:szCs w:val="28"/>
+                <w:lang w:bidi="ar-EG"/>
+              </w:rPr>
+            </w:pPr>
+            <w:r>
+              <w:rPr>
+                <w:sz w:val="28"/>
+                <w:szCs w:val="28"/>
+                <w:lang w:bidi="ar-EG"/>
+              </w:rPr>
+              <w:t>1- In Functional Requirements, search function for admin user is out of scope, shouldn’t be implemented.</w:t>
             </w:r>
             <w:bookmarkStart w:id="0" w:name="_GoBack"/>
             <w:bookmarkEnd w:id="0"/>
-            <w:r>
-              <w:rPr>
-                <w:sz w:val="28"/>
-                <w:szCs w:val="28"/>
-                <w:lang w:bidi="ar-EG"/>
-              </w:rPr>
-              <w:t>may not satisfy the customer)  ---&gt; product</w:t>
-            </w:r>
-            <w:r>
-              <w:rPr>
-                <w:sz w:val="28"/>
-                <w:szCs w:val="28"/>
-                <w:lang w:bidi="ar-EG"/>
-              </w:rPr>
-              <w:t xml:space="preserve"> risk </w:t>
-            </w:r>
-          </w:p>
-          <w:p>
-            <w:pPr>
-              <w:rPr>
-                <w:sz w:val="28"/>
-                <w:szCs w:val="28"/>
-                <w:lang w:bidi="ar-EG"/>
-              </w:rPr>
-            </w:pPr>
-            <w:r>
-              <w:rPr>
-                <w:sz w:val="28"/>
-                <w:szCs w:val="28"/>
-                <w:lang w:bidi="ar-EG"/>
-              </w:rPr>
-              <w:t>4-TAWA_Rsk8 ---- use</w:t>
-            </w:r>
-            <w:r>
-              <w:rPr>
-                <w:sz w:val="28"/>
-                <w:szCs w:val="28"/>
-                <w:lang w:bidi="ar-EG"/>
-              </w:rPr>
-              <w:t xml:space="preserve"> (</w:t>
-            </w:r>
-            <w:r>
-              <w:rPr>
-                <w:sz w:val="28"/>
-                <w:szCs w:val="28"/>
-                <w:lang w:bidi="ar-EG"/>
-              </w:rPr>
-              <w:t>instant</w:t>
-            </w:r>
-            <w:r>
-              <w:rPr>
-                <w:sz w:val="28"/>
-                <w:szCs w:val="28"/>
-                <w:lang w:bidi="ar-EG"/>
-              </w:rPr>
-              <w:t xml:space="preserve"> messaging &amp;&amp; desktop </w:t>
-            </w:r>
-            <w:r>
-              <w:rPr>
-                <w:sz w:val="28"/>
-                <w:szCs w:val="28"/>
-                <w:lang w:bidi="ar-EG"/>
-              </w:rPr>
-              <w:t>sharing)</w:t>
-            </w:r>
-            <w:r>
-              <w:rPr>
-                <w:sz w:val="28"/>
-                <w:szCs w:val="28"/>
-                <w:lang w:bidi="ar-EG"/>
-              </w:rPr>
-              <w:t xml:space="preserve"> in mitigation</w:t>
-            </w:r>
-            <w:r>
-              <w:rPr>
-                <w:sz w:val="28"/>
-                <w:szCs w:val="28"/>
-                <w:lang w:bidi="ar-EG"/>
-              </w:rPr>
-              <w:t xml:space="preserve"> as agile terminologies instead of social media. </w:t>
-            </w:r>
           </w:p>
         </w:tc>
       </w:tr>
@@ -1803,7 +1744,8 @@
                 <w:szCs w:val="28"/>
                 <w:lang w:bidi="ar-EG"/>
               </w:rPr>
-              <w:t>Issues sheet</w:t>
+              <w:lastRenderedPageBreak/>
+              <w:t>RTM</w:t>
             </w:r>
           </w:p>
         </w:tc>
@@ -1819,14 +1761,6 @@
                 <w:lang w:bidi="ar-EG"/>
               </w:rPr>
             </w:pPr>
-            <w:r>
-              <w:rPr>
-                <w:sz w:val="28"/>
-                <w:szCs w:val="28"/>
-                <w:lang w:bidi="ar-EG"/>
-              </w:rPr>
-              <w:t>Mahmoud Yasser</w:t>
-            </w:r>
           </w:p>
         </w:tc>
         <w:tc>
@@ -1841,34 +1775,6 @@
                 <w:lang w:bidi="ar-EG"/>
               </w:rPr>
             </w:pPr>
-            <w:proofErr w:type="spellStart"/>
-            <w:r>
-              <w:rPr>
-                <w:sz w:val="28"/>
-                <w:szCs w:val="28"/>
-                <w:lang w:bidi="ar-EG"/>
-              </w:rPr>
-              <w:t>Nesma</w:t>
-            </w:r>
-            <w:proofErr w:type="spellEnd"/>
-            <w:r>
-              <w:rPr>
-                <w:sz w:val="28"/>
-                <w:szCs w:val="28"/>
-                <w:lang w:bidi="ar-EG"/>
-              </w:rPr>
-              <w:t xml:space="preserve"> </w:t>
-            </w:r>
-            <w:proofErr w:type="spellStart"/>
-            <w:r>
-              <w:rPr>
-                <w:sz w:val="28"/>
-                <w:szCs w:val="28"/>
-                <w:lang w:bidi="ar-EG"/>
-              </w:rPr>
-              <w:t>Bahgat</w:t>
-            </w:r>
-            <w:proofErr w:type="spellEnd"/>
           </w:p>
         </w:tc>
         <w:tc>
@@ -1905,7 +1811,7 @@
                 <w:szCs w:val="28"/>
                 <w:lang w:bidi="ar-EG"/>
               </w:rPr>
-              <w:t>SRS</w:t>
+              <w:t>SIQ</w:t>
             </w:r>
           </w:p>
         </w:tc>
@@ -1927,156 +1833,6 @@
                 <w:szCs w:val="28"/>
                 <w:lang w:bidi="ar-EG"/>
               </w:rPr>
-              <w:t>Sara Sayed</w:t>
-            </w:r>
-          </w:p>
-        </w:tc>
-        <w:tc>
-          <w:tcPr>
-            <w:tcW w:w="2268" w:type="dxa"/>
-          </w:tcPr>
-          <w:p>
-            <w:pPr>
-              <w:rPr>
-                <w:sz w:val="28"/>
-                <w:szCs w:val="28"/>
-                <w:lang w:bidi="ar-EG"/>
-              </w:rPr>
-            </w:pPr>
-            <w:r>
-              <w:rPr>
-                <w:sz w:val="28"/>
-                <w:szCs w:val="28"/>
-                <w:lang w:bidi="ar-EG"/>
-              </w:rPr>
-              <w:t>Mahmoud Yasser</w:t>
-            </w:r>
-          </w:p>
-        </w:tc>
-        <w:tc>
-          <w:tcPr>
-            <w:tcW w:w="4961" w:type="dxa"/>
-          </w:tcPr>
-          <w:p>
-            <w:pPr>
-              <w:rPr>
-                <w:sz w:val="28"/>
-                <w:szCs w:val="28"/>
-                <w:lang w:bidi="ar-EG"/>
-              </w:rPr>
-            </w:pPr>
-          </w:p>
-        </w:tc>
-      </w:tr>
-      <w:tr>
-        <w:tc>
-          <w:tcPr>
-            <w:tcW w:w="2127" w:type="dxa"/>
-          </w:tcPr>
-          <w:p>
-            <w:pPr>
-              <w:rPr>
-                <w:sz w:val="28"/>
-                <w:szCs w:val="28"/>
-                <w:lang w:bidi="ar-EG"/>
-              </w:rPr>
-            </w:pPr>
-            <w:r>
-              <w:rPr>
-                <w:sz w:val="28"/>
-                <w:szCs w:val="28"/>
-                <w:lang w:bidi="ar-EG"/>
-              </w:rPr>
-              <w:t>RTM</w:t>
-            </w:r>
-          </w:p>
-        </w:tc>
-        <w:tc>
-          <w:tcPr>
-            <w:tcW w:w="2268" w:type="dxa"/>
-          </w:tcPr>
-          <w:p>
-            <w:pPr>
-              <w:rPr>
-                <w:sz w:val="28"/>
-                <w:szCs w:val="28"/>
-                <w:lang w:bidi="ar-EG"/>
-              </w:rPr>
-            </w:pPr>
-          </w:p>
-        </w:tc>
-        <w:tc>
-          <w:tcPr>
-            <w:tcW w:w="2268" w:type="dxa"/>
-          </w:tcPr>
-          <w:p>
-            <w:pPr>
-              <w:rPr>
-                <w:sz w:val="28"/>
-                <w:szCs w:val="28"/>
-                <w:lang w:bidi="ar-EG"/>
-              </w:rPr>
-            </w:pPr>
-          </w:p>
-        </w:tc>
-        <w:tc>
-          <w:tcPr>
-            <w:tcW w:w="4961" w:type="dxa"/>
-          </w:tcPr>
-          <w:p>
-            <w:pPr>
-              <w:rPr>
-                <w:sz w:val="28"/>
-                <w:szCs w:val="28"/>
-                <w:lang w:bidi="ar-EG"/>
-              </w:rPr>
-            </w:pPr>
-          </w:p>
-        </w:tc>
-      </w:tr>
-      <w:tr>
-        <w:tc>
-          <w:tcPr>
-            <w:tcW w:w="2127" w:type="dxa"/>
-          </w:tcPr>
-          <w:p>
-            <w:pPr>
-              <w:rPr>
-                <w:sz w:val="28"/>
-                <w:szCs w:val="28"/>
-                <w:lang w:bidi="ar-EG"/>
-              </w:rPr>
-            </w:pPr>
-            <w:r>
-              <w:rPr>
-                <w:sz w:val="28"/>
-                <w:szCs w:val="28"/>
-                <w:lang w:bidi="ar-EG"/>
-              </w:rPr>
-              <w:lastRenderedPageBreak/>
-              <w:t>SIQ</w:t>
-            </w:r>
-          </w:p>
-        </w:tc>
-        <w:tc>
-          <w:tcPr>
-            <w:tcW w:w="2268" w:type="dxa"/>
-          </w:tcPr>
-          <w:p>
-            <w:pPr>
-              <w:rPr>
-                <w:sz w:val="28"/>
-                <w:szCs w:val="28"/>
-                <w:lang w:bidi="ar-EG"/>
-              </w:rPr>
-            </w:pPr>
-            <w:proofErr w:type="spellStart"/>
-            <w:r>
-              <w:rPr>
-                <w:sz w:val="28"/>
-                <w:szCs w:val="28"/>
-                <w:lang w:bidi="ar-EG"/>
-              </w:rPr>
               <w:t>E</w:t>
             </w:r>
             <w:r>
@@ -2085,16 +1841,7 @@
                 <w:szCs w:val="28"/>
                 <w:lang w:bidi="ar-EG"/>
               </w:rPr>
-              <w:t>sraa</w:t>
-            </w:r>
-            <w:proofErr w:type="spellEnd"/>
-            <w:r>
-              <w:rPr>
-                <w:sz w:val="28"/>
-                <w:szCs w:val="28"/>
-                <w:lang w:bidi="ar-EG"/>
-              </w:rPr>
-              <w:t xml:space="preserve"> Salah</w:t>
+              <w:t>sraa Salah</w:t>
             </w:r>
           </w:p>
         </w:tc>

</xml_diff>

<commit_message>
Adding comments to review sheet
</commit_message>
<xml_diff>
--- a/TAWA_PeerReviewSheet.docx
+++ b/TAWA_PeerReviewSheet.docx
@@ -352,13 +352,14 @@
     <w:tbl>
       <w:tblPr>
         <w:tblStyle w:val="GridTable1Light"/>
-        <w:tblW w:w="9923" w:type="dxa"/>
-        <w:tblInd w:w="-147" w:type="dxa"/>
+        <w:tblW w:w="12191" w:type="dxa"/>
+        <w:tblInd w:w="-1417" w:type="dxa"/>
         <w:tblLook w:val="04A0" w:firstRow="1" w:lastRow="0" w:firstColumn="1" w:lastColumn="0" w:noHBand="0" w:noVBand="1"/>
       </w:tblPr>
       <w:tblGrid>
         <w:gridCol w:w="1985"/>
         <w:gridCol w:w="1701"/>
+        <w:gridCol w:w="2268"/>
         <w:gridCol w:w="2268"/>
         <w:gridCol w:w="1673"/>
         <w:gridCol w:w="2296"/>
@@ -446,6 +447,30 @@
                 <w:sz w:val="28"/>
                 <w:szCs w:val="28"/>
               </w:rPr>
+              <w:t>Changed By</w:t>
+            </w:r>
+          </w:p>
+        </w:tc>
+        <w:tc>
+          <w:tcPr>
+            <w:tcW w:w="2268" w:type="dxa"/>
+            <w:shd w:val="clear" w:color="auto" w:fill="000000" w:themeFill="text1"/>
+          </w:tcPr>
+          <w:p>
+            <w:pPr>
+              <w:pStyle w:val="Title"/>
+              <w:jc w:val="center"/>
+              <w:cnfStyle w:val="100000000000" w:firstRow="1" w:lastRow="0" w:firstColumn="0" w:lastColumn="0" w:oddVBand="0" w:evenVBand="0" w:oddHBand="0" w:evenHBand="0" w:firstRowFirstColumn="0" w:firstRowLastColumn="0" w:lastRowFirstColumn="0" w:lastRowLastColumn="0"/>
+              <w:rPr>
+                <w:sz w:val="28"/>
+                <w:szCs w:val="28"/>
+              </w:rPr>
+            </w:pPr>
+            <w:r>
+              <w:rPr>
+                <w:sz w:val="28"/>
+                <w:szCs w:val="28"/>
+              </w:rPr>
               <w:t>Reason for change</w:t>
             </w:r>
           </w:p>
@@ -566,32 +591,15 @@
                 <w:sz w:val="22"/>
                 <w:szCs w:val="22"/>
               </w:rPr>
-              <w:t>Adding comments</w:t>
-            </w:r>
-          </w:p>
-        </w:tc>
-        <w:tc>
-          <w:tcPr>
-            <w:tcW w:w="1673" w:type="dxa"/>
-          </w:tcPr>
-          <w:p>
-            <w:pPr>
-              <w:cnfStyle w:val="000000000000" w:firstRow="0" w:lastRow="0" w:firstColumn="0" w:lastColumn="0" w:oddVBand="0" w:evenVBand="0" w:oddHBand="0" w:evenHBand="0" w:firstRowFirstColumn="0" w:firstRowLastColumn="0" w:lastRowFirstColumn="0" w:lastRowLastColumn="0"/>
-              <w:rPr>
-                <w:rFonts w:ascii="Bahnschrift Light" w:hAnsi="Bahnschrift Light"/>
-              </w:rPr>
-            </w:pPr>
-            <w:r>
-              <w:rPr>
-                <w:rFonts w:ascii="Bahnschrift Light" w:hAnsi="Bahnschrift Light"/>
-              </w:rPr>
-              <w:t>1.0</w:t>
-            </w:r>
-          </w:p>
-        </w:tc>
-        <w:tc>
-          <w:tcPr>
-            <w:tcW w:w="2296" w:type="dxa"/>
+              <w:t>Nesma Bahgat</w:t>
+            </w:r>
+            <w:bookmarkStart w:id="0" w:name="_GoBack"/>
+            <w:bookmarkEnd w:id="0"/>
+          </w:p>
+        </w:tc>
+        <w:tc>
+          <w:tcPr>
+            <w:tcW w:w="2268" w:type="dxa"/>
           </w:tcPr>
           <w:p>
             <w:pPr>
@@ -613,10 +621,55 @@
                 <w:sz w:val="22"/>
                 <w:szCs w:val="22"/>
               </w:rPr>
+              <w:t>Adding comments</w:t>
+            </w:r>
+          </w:p>
+        </w:tc>
+        <w:tc>
+          <w:tcPr>
+            <w:tcW w:w="1673" w:type="dxa"/>
+          </w:tcPr>
+          <w:p>
+            <w:pPr>
+              <w:cnfStyle w:val="000000000000" w:firstRow="0" w:lastRow="0" w:firstColumn="0" w:lastColumn="0" w:oddVBand="0" w:evenVBand="0" w:oddHBand="0" w:evenHBand="0" w:firstRowFirstColumn="0" w:firstRowLastColumn="0" w:lastRowFirstColumn="0" w:lastRowLastColumn="0"/>
+              <w:rPr>
+                <w:rFonts w:ascii="Bahnschrift Light" w:hAnsi="Bahnschrift Light"/>
+              </w:rPr>
+            </w:pPr>
+            <w:r>
+              <w:rPr>
+                <w:rFonts w:ascii="Bahnschrift Light" w:hAnsi="Bahnschrift Light"/>
+              </w:rPr>
+              <w:t>1.0</w:t>
+            </w:r>
+          </w:p>
+        </w:tc>
+        <w:tc>
+          <w:tcPr>
+            <w:tcW w:w="2296" w:type="dxa"/>
+          </w:tcPr>
+          <w:p>
+            <w:pPr>
+              <w:pStyle w:val="Title"/>
+              <w:cnfStyle w:val="000000000000" w:firstRow="0" w:lastRow="0" w:firstColumn="0" w:lastColumn="0" w:oddVBand="0" w:evenVBand="0" w:oddHBand="0" w:evenHBand="0" w:firstRowFirstColumn="0" w:firstRowLastColumn="0" w:lastRowFirstColumn="0" w:lastRowLastColumn="0"/>
+              <w:rPr>
+                <w:rFonts w:ascii="Bahnschrift Light" w:eastAsiaTheme="minorHAnsi" w:hAnsi="Bahnschrift Light" w:cstheme="minorBidi"/>
+                <w:spacing w:val="0"/>
+                <w:kern w:val="0"/>
+                <w:sz w:val="22"/>
+                <w:szCs w:val="22"/>
+              </w:rPr>
+            </w:pPr>
+            <w:r>
+              <w:rPr>
+                <w:rFonts w:ascii="Bahnschrift Light" w:eastAsiaTheme="minorHAnsi" w:hAnsi="Bahnschrift Light" w:cstheme="minorBidi"/>
+                <w:spacing w:val="0"/>
+                <w:kern w:val="0"/>
+                <w:sz w:val="22"/>
+                <w:szCs w:val="22"/>
+              </w:rPr>
               <w:t>2-5-2019</w:t>
             </w:r>
-            <w:bookmarkStart w:id="0" w:name="_GoBack"/>
-            <w:bookmarkEnd w:id="0"/>
           </w:p>
         </w:tc>
       </w:tr>
@@ -637,6 +690,19 @@
         <w:tc>
           <w:tcPr>
             <w:tcW w:w="1701" w:type="dxa"/>
+          </w:tcPr>
+          <w:p>
+            <w:pPr>
+              <w:cnfStyle w:val="000000000000" w:firstRow="0" w:lastRow="0" w:firstColumn="0" w:lastColumn="0" w:oddVBand="0" w:evenVBand="0" w:oddHBand="0" w:evenHBand="0" w:firstRowFirstColumn="0" w:firstRowLastColumn="0" w:lastRowFirstColumn="0" w:lastRowLastColumn="0"/>
+              <w:rPr>
+                <w:rFonts w:ascii="Bahnschrift Light" w:hAnsi="Bahnschrift Light"/>
+              </w:rPr>
+            </w:pPr>
+          </w:p>
+        </w:tc>
+        <w:tc>
+          <w:tcPr>
+            <w:tcW w:w="2268" w:type="dxa"/>
           </w:tcPr>
           <w:p>
             <w:pPr>
@@ -1055,6 +1121,26 @@
                 <w:lang w:bidi="ar-EG"/>
               </w:rPr>
             </w:pPr>
+            <w:r>
+              <w:rPr>
+                <w:rFonts w:ascii="Bahnschrift Light" w:hAnsi="Bahnschrift Light"/>
+              </w:rPr>
+              <w:t>1-In the project goals and objectives section:- they are more likely a “product” goals not project goals</w:t>
+            </w:r>
+            <w:r>
+              <w:rPr>
+                <w:rFonts w:ascii="Bahnschrift Light" w:hAnsi="Bahnschrift Light"/>
+              </w:rPr>
+              <w:br/>
+              <w:t>2-In The Constraints section:- the constraints are more likely to be risks and issues rather than being constraints</w:t>
+            </w:r>
+            <w:r>
+              <w:rPr>
+                <w:rFonts w:ascii="Bahnschrift Light" w:hAnsi="Bahnschrift Light"/>
+              </w:rPr>
+              <w:br/>
+              <w:t>3-In the roles section:- The product owner is only Eng. Marwan not Eng. Muhammad Hassan</w:t>
+            </w:r>
           </w:p>
         </w:tc>
       </w:tr>
@@ -1196,11 +1282,43 @@
           <w:p>
             <w:pPr>
               <w:rPr>
+                <w:rFonts w:ascii="Bahnschrift Light" w:hAnsi="Bahnschrift Light"/>
+              </w:rPr>
+            </w:pPr>
+            <w:r>
+              <w:rPr>
+                <w:rFonts w:ascii="Bahnschrift Light" w:hAnsi="Bahnschrift Light"/>
+              </w:rPr>
+              <w:t>1- Edit section 2.1: change “GitHub tool” to “GitHub Desktop tool”.</w:t>
+            </w:r>
+          </w:p>
+          <w:p>
+            <w:pPr>
+              <w:rPr>
+                <w:rFonts w:ascii="Bahnschrift Light" w:hAnsi="Bahnschrift Light"/>
+              </w:rPr>
+            </w:pPr>
+            <w:r>
+              <w:rPr>
+                <w:rFonts w:ascii="Bahnschrift Light" w:hAnsi="Bahnschrift Light"/>
+              </w:rPr>
+              <w:t>2- Edit section 2.2: change “development team” to “delivery team”.</w:t>
+            </w:r>
+          </w:p>
+          <w:p>
+            <w:pPr>
+              <w:rPr>
                 <w:sz w:val="28"/>
                 <w:szCs w:val="28"/>
                 <w:lang w:bidi="ar-EG"/>
               </w:rPr>
             </w:pPr>
+            <w:r>
+              <w:rPr>
+                <w:rFonts w:ascii="Bahnschrift Light" w:hAnsi="Bahnschrift Light"/>
+              </w:rPr>
+              <w:t>3- Mention the documents branch in section 2.2 .</w:t>
+            </w:r>
           </w:p>
         </w:tc>
       </w:tr>
@@ -1263,6 +1381,45 @@
           <w:tcPr>
             <w:tcW w:w="4961" w:type="dxa"/>
           </w:tcPr>
+          <w:p>
+            <w:pPr>
+              <w:rPr>
+                <w:rFonts w:ascii="Bahnschrift Light" w:hAnsi="Bahnschrift Light"/>
+              </w:rPr>
+            </w:pPr>
+            <w:r>
+              <w:rPr>
+                <w:rFonts w:ascii="Bahnschrift Light" w:hAnsi="Bahnschrift Light"/>
+              </w:rPr>
+              <w:t>1-TAWA_Rsk1 is project (organizational) risk not product.</w:t>
+            </w:r>
+          </w:p>
+          <w:p>
+            <w:pPr>
+              <w:rPr>
+                <w:rFonts w:ascii="Bahnschrift Light" w:hAnsi="Bahnschrift Light"/>
+              </w:rPr>
+            </w:pPr>
+            <w:r>
+              <w:rPr>
+                <w:rFonts w:ascii="Bahnschrift Light" w:hAnsi="Bahnschrift Light"/>
+              </w:rPr>
+              <w:t>2-I think that we should but a range like (10-15 --&gt; high risk) to explain our risk categorization.</w:t>
+            </w:r>
+          </w:p>
+          <w:p>
+            <w:pPr>
+              <w:rPr>
+                <w:rFonts w:ascii="Bahnschrift Light" w:hAnsi="Bahnschrift Light"/>
+              </w:rPr>
+            </w:pPr>
+            <w:r>
+              <w:rPr>
+                <w:rFonts w:ascii="Bahnschrift Light" w:hAnsi="Bahnschrift Light"/>
+              </w:rPr>
+              <w:t xml:space="preserve">3-Add (A system may not satisfy the customer)  ---&gt; product risk </w:t>
+            </w:r>
+          </w:p>
           <w:p>
             <w:pPr>
               <w:rPr>
@@ -1271,6 +1428,12 @@
                 <w:lang w:bidi="ar-EG"/>
               </w:rPr>
             </w:pPr>
+            <w:r>
+              <w:rPr>
+                <w:rFonts w:ascii="Bahnschrift Light" w:hAnsi="Bahnschrift Light"/>
+              </w:rPr>
+              <w:t>4-TAWA_Rsk8 ---- use (instant messaging &amp;&amp; desktop sharing) in mitigation as agile terminologies instead of social media.</w:t>
+            </w:r>
           </w:p>
         </w:tc>
       </w:tr>
@@ -1345,6 +1508,12 @@
               <w:rPr>
                 <w:rFonts w:ascii="Bahnschrift Light" w:hAnsi="Bahnschrift Light"/>
               </w:rPr>
+              <w:t>1-</w:t>
+            </w:r>
+            <w:r>
+              <w:rPr>
+                <w:rFonts w:ascii="Bahnschrift Light" w:hAnsi="Bahnschrift Light"/>
+              </w:rPr>
               <w:t>We faced another issue which is the first time for the whole team to make a whole project with its back-end and front-end, which may impact in the velocity to finish the implementation of the project and may affect also in in finishing the rest activities in the project.</w:t>
             </w:r>
           </w:p>
@@ -1417,6 +1586,12 @@
                 <w:lang w:bidi="ar-EG"/>
               </w:rPr>
             </w:pPr>
+            <w:r>
+              <w:rPr>
+                <w:rFonts w:ascii="Bahnschrift Light" w:hAnsi="Bahnschrift Light"/>
+              </w:rPr>
+              <w:t>1- In Functional Requirements, search function for admin user is out of scope, shouldn’t be implemented.</w:t>
+            </w:r>
           </w:p>
         </w:tc>
       </w:tr>
@@ -1435,7 +1610,7 @@
               <w:rPr>
                 <w:rFonts w:ascii="Bahnschrift Light" w:hAnsi="Bahnschrift Light"/>
               </w:rPr>
-              <w:t>RTM</w:t>
+              <w:t>SIQ</w:t>
             </w:r>
           </w:p>
         </w:tc>
@@ -1449,6 +1624,18 @@
                 <w:rFonts w:ascii="Bahnschrift Light" w:hAnsi="Bahnschrift Light"/>
               </w:rPr>
             </w:pPr>
+            <w:r>
+              <w:rPr>
+                <w:rFonts w:ascii="Bahnschrift Light" w:hAnsi="Bahnschrift Light"/>
+              </w:rPr>
+              <w:t>E</w:t>
+            </w:r>
+            <w:r>
+              <w:rPr>
+                <w:rFonts w:ascii="Bahnschrift Light" w:hAnsi="Bahnschrift Light"/>
+              </w:rPr>
+              <w:t>sraa Salah</w:t>
+            </w:r>
           </w:p>
         </w:tc>
         <w:tc>
@@ -1461,6 +1648,12 @@
                 <w:rFonts w:ascii="Bahnschrift Light" w:hAnsi="Bahnschrift Light"/>
               </w:rPr>
             </w:pPr>
+            <w:r>
+              <w:rPr>
+                <w:rFonts w:ascii="Bahnschrift Light" w:hAnsi="Bahnschrift Light"/>
+              </w:rPr>
+              <w:t>Sara Sayed</w:t>
+            </w:r>
           </w:p>
         </w:tc>
         <w:tc>
@@ -1475,74 +1668,26 @@
                 <w:lang w:bidi="ar-EG"/>
               </w:rPr>
             </w:pPr>
-          </w:p>
-        </w:tc>
-      </w:tr>
-      <w:tr>
-        <w:tc>
-          <w:tcPr>
-            <w:tcW w:w="2127" w:type="dxa"/>
-          </w:tcPr>
-          <w:p>
-            <w:pPr>
-              <w:rPr>
-                <w:rFonts w:ascii="Bahnschrift Light" w:hAnsi="Bahnschrift Light"/>
-              </w:rPr>
-            </w:pPr>
-            <w:r>
-              <w:rPr>
-                <w:rFonts w:ascii="Bahnschrift Light" w:hAnsi="Bahnschrift Light"/>
-              </w:rPr>
-              <w:t>SIQ</w:t>
-            </w:r>
-          </w:p>
-        </w:tc>
-        <w:tc>
-          <w:tcPr>
-            <w:tcW w:w="2268" w:type="dxa"/>
-          </w:tcPr>
-          <w:p>
-            <w:pPr>
-              <w:rPr>
-                <w:rFonts w:ascii="Bahnschrift Light" w:hAnsi="Bahnschrift Light"/>
-              </w:rPr>
-            </w:pPr>
-            <w:r>
-              <w:rPr>
-                <w:rFonts w:ascii="Bahnschrift Light" w:hAnsi="Bahnschrift Light"/>
-              </w:rPr>
-              <w:t>E</w:t>
-            </w:r>
-            <w:r>
-              <w:rPr>
-                <w:rFonts w:ascii="Bahnschrift Light" w:hAnsi="Bahnschrift Light"/>
-              </w:rPr>
-              <w:t>sraa Salah</w:t>
-            </w:r>
-          </w:p>
-        </w:tc>
-        <w:tc>
-          <w:tcPr>
-            <w:tcW w:w="2268" w:type="dxa"/>
-          </w:tcPr>
-          <w:p>
-            <w:pPr>
-              <w:rPr>
-                <w:rFonts w:ascii="Bahnschrift Light" w:hAnsi="Bahnschrift Light"/>
-              </w:rPr>
-            </w:pPr>
-            <w:r>
-              <w:rPr>
-                <w:rFonts w:ascii="Bahnschrift Light" w:hAnsi="Bahnschrift Light"/>
-              </w:rPr>
-              <w:t>Sara Sayed</w:t>
-            </w:r>
-          </w:p>
-        </w:tc>
-        <w:tc>
-          <w:tcPr>
-            <w:tcW w:w="4961" w:type="dxa"/>
-          </w:tcPr>
+            <w:r>
+              <w:rPr>
+                <w:rFonts w:ascii="Bahnschrift Light" w:hAnsi="Bahnschrift Light"/>
+              </w:rPr>
+              <w:t>1- TAWA_SIQ_007 add the length of password field.</w:t>
+            </w:r>
+          </w:p>
+          <w:p>
+            <w:pPr>
+              <w:rPr>
+                <w:rFonts w:ascii="Bahnschrift Light" w:hAnsi="Bahnschrift Light"/>
+              </w:rPr>
+            </w:pPr>
+            <w:r>
+              <w:rPr>
+                <w:rFonts w:ascii="Bahnschrift Light" w:hAnsi="Bahnschrift Light"/>
+              </w:rPr>
+              <w:t>2- Ask a question to specify the length of the phone number field.</w:t>
+            </w:r>
+          </w:p>
           <w:p>
             <w:pPr>
               <w:rPr>
@@ -1551,6 +1696,80 @@
                 <w:lang w:bidi="ar-EG"/>
               </w:rPr>
             </w:pPr>
+          </w:p>
+        </w:tc>
+      </w:tr>
+      <w:tr>
+        <w:tc>
+          <w:tcPr>
+            <w:tcW w:w="2127" w:type="dxa"/>
+          </w:tcPr>
+          <w:p>
+            <w:pPr>
+              <w:rPr>
+                <w:rFonts w:ascii="Bahnschrift Light" w:hAnsi="Bahnschrift Light"/>
+              </w:rPr>
+            </w:pPr>
+            <w:r>
+              <w:rPr>
+                <w:rFonts w:ascii="Bahnschrift Light" w:hAnsi="Bahnschrift Light"/>
+              </w:rPr>
+              <w:t>RTM</w:t>
+            </w:r>
+          </w:p>
+        </w:tc>
+        <w:tc>
+          <w:tcPr>
+            <w:tcW w:w="2268" w:type="dxa"/>
+          </w:tcPr>
+          <w:p>
+            <w:pPr>
+              <w:rPr>
+                <w:rFonts w:ascii="Bahnschrift Light" w:hAnsi="Bahnschrift Light"/>
+              </w:rPr>
+            </w:pPr>
+            <w:r>
+              <w:rPr>
+                <w:rFonts w:ascii="Bahnschrift Light" w:hAnsi="Bahnschrift Light"/>
+              </w:rPr>
+              <w:t>Nesma Bahgat</w:t>
+            </w:r>
+          </w:p>
+        </w:tc>
+        <w:tc>
+          <w:tcPr>
+            <w:tcW w:w="2268" w:type="dxa"/>
+          </w:tcPr>
+          <w:p>
+            <w:pPr>
+              <w:rPr>
+                <w:rFonts w:ascii="Bahnschrift Light" w:hAnsi="Bahnschrift Light"/>
+              </w:rPr>
+            </w:pPr>
+            <w:r>
+              <w:rPr>
+                <w:rFonts w:ascii="Bahnschrift Light" w:hAnsi="Bahnschrift Light"/>
+              </w:rPr>
+              <w:t>Sara Sayed &amp; Esraa Salah</w:t>
+            </w:r>
+          </w:p>
+        </w:tc>
+        <w:tc>
+          <w:tcPr>
+            <w:tcW w:w="4961" w:type="dxa"/>
+          </w:tcPr>
+          <w:p>
+            <w:pPr>
+              <w:rPr>
+                <w:rFonts w:ascii="Bahnschrift Light" w:hAnsi="Bahnschrift Light"/>
+              </w:rPr>
+            </w:pPr>
+            <w:r>
+              <w:rPr>
+                <w:rFonts w:ascii="Bahnschrift Light" w:hAnsi="Bahnschrift Light"/>
+              </w:rPr>
+              <w:t>1-Add SIQ column in the table</w:t>
+            </w:r>
           </w:p>
         </w:tc>
       </w:tr>

</xml_diff>

<commit_message>
comments have been added to 'project schedule'in the 'TAWA_PeerReviewSheet'document
</commit_message>
<xml_diff>
--- a/TAWA_PeerReviewSheet.docx
+++ b/TAWA_PeerReviewSheet.docx
@@ -593,8 +593,6 @@
               </w:rPr>
               <w:t>Nesma Bahgat</w:t>
             </w:r>
-            <w:bookmarkStart w:id="0" w:name="_GoBack"/>
-            <w:bookmarkEnd w:id="0"/>
           </w:p>
         </w:tc>
         <w:tc>
@@ -1211,12 +1209,166 @@
           </w:tcPr>
           <w:p>
             <w:pPr>
+              <w:pStyle w:val="ListParagraph"/>
+              <w:numPr>
+                <w:ilvl w:val="0"/>
+                <w:numId w:val="1"/>
+              </w:numPr>
+              <w:jc w:val="both"/>
+              <w:rPr>
+                <w:lang w:bidi="ar-EG"/>
+              </w:rPr>
+            </w:pPr>
+            <w:r>
+              <w:rPr>
+                <w:lang w:bidi="ar-EG"/>
+              </w:rPr>
+              <w:t>Review the start dates and finish dates with team members.</w:t>
+            </w:r>
+          </w:p>
+          <w:p>
+            <w:pPr>
+              <w:pStyle w:val="ListParagraph"/>
+              <w:numPr>
+                <w:ilvl w:val="0"/>
+                <w:numId w:val="1"/>
+              </w:numPr>
+              <w:jc w:val="both"/>
+              <w:rPr>
+                <w:lang w:bidi="ar-EG"/>
+              </w:rPr>
+            </w:pPr>
+            <w:r>
+              <w:rPr>
+                <w:lang w:bidi="ar-EG"/>
+              </w:rPr>
+              <w:t>Rename the section of work to work hours.</w:t>
+            </w:r>
+          </w:p>
+          <w:p>
+            <w:pPr>
+              <w:pStyle w:val="ListParagraph"/>
+              <w:numPr>
+                <w:ilvl w:val="0"/>
+                <w:numId w:val="1"/>
+              </w:numPr>
+              <w:jc w:val="both"/>
+              <w:rPr>
+                <w:lang w:bidi="ar-EG"/>
+              </w:rPr>
+            </w:pPr>
+            <w:r>
+              <w:rPr>
+                <w:lang w:bidi="ar-EG"/>
+              </w:rPr>
+              <w:t>Complete percentage is incorrect.</w:t>
+            </w:r>
+          </w:p>
+          <w:p>
+            <w:pPr>
+              <w:pStyle w:val="ListParagraph"/>
+              <w:numPr>
+                <w:ilvl w:val="0"/>
+                <w:numId w:val="1"/>
+              </w:numPr>
+              <w:jc w:val="both"/>
+              <w:rPr>
+                <w:lang w:bidi="ar-EG"/>
+              </w:rPr>
+            </w:pPr>
+            <w:r>
+              <w:rPr>
+                <w:lang w:bidi="ar-EG"/>
+              </w:rPr>
+              <w:t>Move the question marks from the duration section.</w:t>
+            </w:r>
+          </w:p>
+          <w:p>
+            <w:pPr>
+              <w:pStyle w:val="ListParagraph"/>
+              <w:numPr>
+                <w:ilvl w:val="0"/>
+                <w:numId w:val="1"/>
+              </w:numPr>
+              <w:jc w:val="both"/>
+              <w:rPr>
+                <w:lang w:bidi="ar-EG"/>
+              </w:rPr>
+            </w:pPr>
+            <w:r>
+              <w:rPr>
+                <w:lang w:bidi="ar-EG"/>
+              </w:rPr>
+              <w:t>The extension of SIQ is xlsx not word.</w:t>
+            </w:r>
+          </w:p>
+          <w:p>
+            <w:pPr>
+              <w:pStyle w:val="ListParagraph"/>
+              <w:numPr>
+                <w:ilvl w:val="0"/>
+                <w:numId w:val="1"/>
+              </w:numPr>
+              <w:jc w:val="both"/>
               <w:rPr>
                 <w:sz w:val="28"/>
                 <w:szCs w:val="28"/>
                 <w:lang w:bidi="ar-EG"/>
               </w:rPr>
             </w:pPr>
+            <w:r>
+              <w:rPr>
+                <w:lang w:bidi="ar-EG"/>
+              </w:rPr>
+              <w:t>Add</w:t>
+            </w:r>
+            <w:r>
+              <w:rPr>
+                <w:lang w:bidi="ar-EG"/>
+              </w:rPr>
+              <w:t xml:space="preserve"> </w:t>
+            </w:r>
+            <w:r>
+              <w:rPr>
+                <w:lang w:bidi="ar-EG"/>
+              </w:rPr>
+              <w:t>TAWA_SystemRequirements</w:t>
+            </w:r>
+            <w:r>
+              <w:rPr>
+                <w:lang w:bidi="ar-EG"/>
+              </w:rPr>
+              <w:t>.xlsx</w:t>
+            </w:r>
+            <w:r>
+              <w:rPr>
+                <w:lang w:bidi="ar-EG"/>
+              </w:rPr>
+              <w:t xml:space="preserve"> and TAWA_CustomerRequirements.xlsx</w:t>
+            </w:r>
+          </w:p>
+          <w:p>
+            <w:pPr>
+              <w:pStyle w:val="ListParagraph"/>
+              <w:numPr>
+                <w:ilvl w:val="0"/>
+                <w:numId w:val="1"/>
+              </w:numPr>
+              <w:jc w:val="both"/>
+              <w:rPr>
+                <w:sz w:val="28"/>
+                <w:szCs w:val="28"/>
+                <w:lang w:bidi="ar-EG"/>
+              </w:rPr>
+            </w:pPr>
+            <w:r>
+              <w:rPr>
+                <w:lang w:bidi="ar-EG"/>
+              </w:rPr>
+              <w:t>The PDF version is not clear.</w:t>
+            </w:r>
+            <w:bookmarkStart w:id="0" w:name="_GoBack"/>
+            <w:bookmarkEnd w:id="0"/>
           </w:p>
         </w:tc>
       </w:tr>
@@ -1610,6 +1762,7 @@
               <w:rPr>
                 <w:rFonts w:ascii="Bahnschrift Light" w:hAnsi="Bahnschrift Light"/>
               </w:rPr>
+              <w:lastRenderedPageBreak/>
               <w:t>SIQ</w:t>
             </w:r>
           </w:p>
@@ -1784,7 +1937,7 @@
       </w:pPr>
     </w:p>
     <w:sectPr>
-      <w:headerReference w:type="default" r:id="rId6"/>
+      <w:headerReference w:type="default" r:id="rId7"/>
       <w:pgSz w:w="12240" w:h="15840"/>
       <w:pgMar w:top="1440" w:right="1440" w:bottom="1440" w:left="1440" w:header="720" w:footer="720" w:gutter="0"/>
       <w:cols w:space="720"/>
@@ -1903,6 +2056,105 @@
     </w:pPr>
   </w:p>
 </w:hdr>
+</file>
+
+<file path=word/numbering.xml><?xml version="1.0" encoding="utf-8"?>
+<w:numbering xmlns:wpc="http://schemas.microsoft.com/office/word/2010/wordprocessingCanvas" xmlns:mc="http://schemas.openxmlformats.org/markup-compatibility/2006" xmlns:o="urn:schemas-microsoft-com:office:office" xmlns:r="http://schemas.openxmlformats.org/officeDocument/2006/relationships" xmlns:m="http://schemas.openxmlformats.org/officeDocument/2006/math" xmlns:v="urn:schemas-microsoft-com:vml" xmlns:wp14="http://schemas.microsoft.com/office/word/2010/wordprocessingDrawing" xmlns:wp="http://schemas.openxmlformats.org/drawingml/2006/wordprocessingDrawing" xmlns:w10="urn:schemas-microsoft-com:office:word" xmlns:w="http://schemas.openxmlformats.org/wordprocessingml/2006/main" xmlns:w14="http://schemas.microsoft.com/office/word/2010/wordml" xmlns:w15="http://schemas.microsoft.com/office/word/2012/wordml" xmlns:wpg="http://schemas.microsoft.com/office/word/2010/wordprocessingGroup" xmlns:wpi="http://schemas.microsoft.com/office/word/2010/wordprocessingInk" xmlns:wne="http://schemas.microsoft.com/office/word/2006/wordml" xmlns:wps="http://schemas.microsoft.com/office/word/2010/wordprocessingShape" mc:Ignorable="w14 w15 wp14">
+  <w:abstractNum w:abstractNumId="0">
+    <w:nsid w:val="55B25986"/>
+    <w:multiLevelType w:val="hybridMultilevel"/>
+    <w:tmpl w:val="3D7AE18E"/>
+    <w:lvl w:ilvl="0" w:tplc="A6B6FE1E">
+      <w:start w:val="1"/>
+      <w:numFmt w:val="decimal"/>
+      <w:lvlText w:val="%1-"/>
+      <w:lvlJc w:val="left"/>
+      <w:pPr>
+        <w:ind w:left="720" w:hanging="360"/>
+      </w:pPr>
+      <w:rPr>
+        <w:rFonts w:hint="default"/>
+        <w:sz w:val="22"/>
+        <w:szCs w:val="22"/>
+      </w:rPr>
+    </w:lvl>
+    <w:lvl w:ilvl="1" w:tplc="04090019" w:tentative="1">
+      <w:start w:val="1"/>
+      <w:numFmt w:val="lowerLetter"/>
+      <w:lvlText w:val="%2."/>
+      <w:lvlJc w:val="left"/>
+      <w:pPr>
+        <w:ind w:left="1440" w:hanging="360"/>
+      </w:pPr>
+    </w:lvl>
+    <w:lvl w:ilvl="2" w:tplc="0409001B" w:tentative="1">
+      <w:start w:val="1"/>
+      <w:numFmt w:val="lowerRoman"/>
+      <w:lvlText w:val="%3."/>
+      <w:lvlJc w:val="right"/>
+      <w:pPr>
+        <w:ind w:left="2160" w:hanging="180"/>
+      </w:pPr>
+    </w:lvl>
+    <w:lvl w:ilvl="3" w:tplc="0409000F" w:tentative="1">
+      <w:start w:val="1"/>
+      <w:numFmt w:val="decimal"/>
+      <w:lvlText w:val="%4."/>
+      <w:lvlJc w:val="left"/>
+      <w:pPr>
+        <w:ind w:left="2880" w:hanging="360"/>
+      </w:pPr>
+    </w:lvl>
+    <w:lvl w:ilvl="4" w:tplc="04090019" w:tentative="1">
+      <w:start w:val="1"/>
+      <w:numFmt w:val="lowerLetter"/>
+      <w:lvlText w:val="%5."/>
+      <w:lvlJc w:val="left"/>
+      <w:pPr>
+        <w:ind w:left="3600" w:hanging="360"/>
+      </w:pPr>
+    </w:lvl>
+    <w:lvl w:ilvl="5" w:tplc="0409001B" w:tentative="1">
+      <w:start w:val="1"/>
+      <w:numFmt w:val="lowerRoman"/>
+      <w:lvlText w:val="%6."/>
+      <w:lvlJc w:val="right"/>
+      <w:pPr>
+        <w:ind w:left="4320" w:hanging="180"/>
+      </w:pPr>
+    </w:lvl>
+    <w:lvl w:ilvl="6" w:tplc="0409000F" w:tentative="1">
+      <w:start w:val="1"/>
+      <w:numFmt w:val="decimal"/>
+      <w:lvlText w:val="%7."/>
+      <w:lvlJc w:val="left"/>
+      <w:pPr>
+        <w:ind w:left="5040" w:hanging="360"/>
+      </w:pPr>
+    </w:lvl>
+    <w:lvl w:ilvl="7" w:tplc="04090019" w:tentative="1">
+      <w:start w:val="1"/>
+      <w:numFmt w:val="lowerLetter"/>
+      <w:lvlText w:val="%8."/>
+      <w:lvlJc w:val="left"/>
+      <w:pPr>
+        <w:ind w:left="5760" w:hanging="360"/>
+      </w:pPr>
+    </w:lvl>
+    <w:lvl w:ilvl="8" w:tplc="0409001B" w:tentative="1">
+      <w:start w:val="1"/>
+      <w:numFmt w:val="lowerRoman"/>
+      <w:lvlText w:val="%9."/>
+      <w:lvlJc w:val="right"/>
+      <w:pPr>
+        <w:ind w:left="6480" w:hanging="180"/>
+      </w:pPr>
+    </w:lvl>
+  </w:abstractNum>
+  <w:num w:numId="1">
+    <w:abstractNumId w:val="0"/>
+  </w:num>
+</w:numbering>
 </file>
 
 <file path=word/styles.xml><?xml version="1.0" encoding="utf-8"?>
@@ -2581,6 +2833,17 @@
       </w:rPr>
     </w:tblStylePr>
   </w:style>
+  <w:style w:type="paragraph" w:styleId="ListParagraph">
+    <w:name w:val="List Paragraph"/>
+    <w:basedOn w:val="Normal"/>
+    <w:uiPriority w:val="34"/>
+    <w:qFormat/>
+    <w:rsid w:val="00A85E92"/>
+    <w:pPr>
+      <w:ind w:left="720"/>
+      <w:contextualSpacing/>
+    </w:pPr>
+  </w:style>
 </w:styles>
 </file>
 

</xml_diff>